<commit_message>
Made output a bit more neat
</commit_message>
<xml_diff>
--- a/assignment2/Discrete Optimization - Assignment 2.docx
+++ b/assignment2/Discrete Optimization - Assignment 2.docx
@@ -410,14 +410,7 @@
                         <w:rFonts w:ascii="Cambria Math" w:hAnsi="Cambria Math"/>
                         <w:lang w:val="en-US"/>
                       </w:rPr>
-                      <m:t>S</m:t>
-                    </m:r>
-                    <m:r>
-                      <w:rPr>
-                        <w:rFonts w:ascii="Cambria Math" w:hAnsi="Cambria Math"/>
-                        <w:lang w:val="en-US"/>
-                      </w:rPr>
-                      <m:t>∈</m:t>
+                      <m:t>S∈</m:t>
                     </m:r>
                     <m:r>
                       <m:rPr>
@@ -1998,14 +1991,7 @@
             <w:rFonts w:ascii="Cambria Math" w:hAnsi="Cambria Math"/>
             <w:lang w:val="en-US"/>
           </w:rPr>
-          <m:t>⊂</m:t>
-        </m:r>
-        <m:r>
-          <w:rPr>
-            <w:rFonts w:ascii="Cambria Math" w:hAnsi="Cambria Math"/>
-            <w:lang w:val="en-US"/>
-          </w:rPr>
-          <m:t>U</m:t>
+          <m:t>⊂U</m:t>
         </m:r>
       </m:oMath>
       <w:r>
@@ -2093,7 +2079,33 @@
         <w:rPr>
           <w:lang w:val="en-US"/>
         </w:rPr>
-        <w:t>It then follows from the union bound that:</w:t>
+        <w:t xml:space="preserve">In the same spirit, using </w:t>
+      </w:r>
+      <w:proofErr w:type="spellStart"/>
+      <w:r>
+        <w:rPr>
+          <w:lang w:val="en-US"/>
+        </w:rPr>
+        <w:t>Fréchet</w:t>
+      </w:r>
+      <w:proofErr w:type="spellEnd"/>
+      <w:r>
+        <w:rPr>
+          <w:lang w:val="en-US"/>
+        </w:rPr>
+        <w:t xml:space="preserve"> inequalities</w:t>
+      </w:r>
+      <w:r>
+        <w:rPr>
+          <w:lang w:val="en-US"/>
+        </w:rPr>
+        <w:t xml:space="preserve"> yield</w:t>
+      </w:r>
+      <w:r>
+        <w:rPr>
+          <w:lang w:val="en-US"/>
+        </w:rPr>
+        <w:t>:</w:t>
       </w:r>
     </w:p>
     <w:p>
@@ -2127,7 +2139,7 @@
             <m:e>
               <m:nary>
                 <m:naryPr>
-                  <m:chr m:val="⋃"/>
+                  <m:chr m:val="⋂"/>
                   <m:limLoc m:val="undOvr"/>
                   <m:supHide m:val="1"/>
                   <m:ctrlPr>
@@ -2218,10 +2230,8 @@
             </w:rPr>
             <m:t>≤</m:t>
           </m:r>
-          <m:nary>
-            <m:naryPr>
-              <m:chr m:val="∑"/>
-              <m:supHide m:val="1"/>
+          <m:func>
+            <m:funcPr>
               <m:ctrlPr>
                 <w:rPr>
                   <w:rFonts w:ascii="Cambria Math" w:hAnsi="Cambria Math"/>
@@ -2229,17 +2239,10 @@
                   <w:lang w:val="en-US"/>
                 </w:rPr>
               </m:ctrlPr>
-            </m:naryPr>
-            <m:sub>
-              <m:r>
-                <w:rPr>
-                  <w:rFonts w:ascii="Cambria Math" w:hAnsi="Cambria Math"/>
-                  <w:lang w:val="en-US"/>
-                </w:rPr>
-                <m:t>a∈</m:t>
-              </m:r>
-              <m:sSup>
-                <m:sSupPr>
+            </m:funcPr>
+            <m:fName>
+              <m:limLow>
+                <m:limLowPr>
                   <m:ctrlPr>
                     <w:rPr>
                       <w:rFonts w:ascii="Cambria Math" w:hAnsi="Cambria Math"/>
@@ -2247,28 +2250,65 @@
                       <w:lang w:val="en-US"/>
                     </w:rPr>
                   </m:ctrlPr>
-                </m:sSupPr>
+                </m:limLowPr>
                 <m:e>
                   <m:r>
-                    <w:rPr>
-                      <w:rFonts w:ascii="Cambria Math" w:hAnsi="Cambria Math"/>
-                      <w:lang w:val="en-US"/>
-                    </w:rPr>
-                    <m:t>U</m:t>
+                    <m:rPr>
+                      <m:sty m:val="p"/>
+                    </m:rPr>
+                    <w:rPr>
+                      <w:rFonts w:ascii="Cambria Math" w:hAnsi="Cambria Math"/>
+                      <w:lang w:val="en-US"/>
+                    </w:rPr>
+                    <m:t>min</m:t>
                   </m:r>
                 </m:e>
-                <m:sup>
+                <m:lim>
                   <m:r>
                     <w:rPr>
                       <w:rFonts w:ascii="Cambria Math" w:hAnsi="Cambria Math"/>
                       <w:lang w:val="en-US"/>
                     </w:rPr>
-                    <m:t>'</m:t>
+                    <m:t>a∈</m:t>
                   </m:r>
-                </m:sup>
-              </m:sSup>
-            </m:sub>
-            <m:sup/>
+                  <m:sSup>
+                    <m:sSupPr>
+                      <m:ctrlPr>
+                        <w:rPr>
+                          <w:rFonts w:ascii="Cambria Math" w:hAnsi="Cambria Math"/>
+                          <w:i/>
+                          <w:lang w:val="en-US"/>
+                        </w:rPr>
+                      </m:ctrlPr>
+                    </m:sSupPr>
+                    <m:e>
+                      <m:r>
+                        <w:rPr>
+                          <w:rFonts w:ascii="Cambria Math" w:hAnsi="Cambria Math"/>
+                          <w:lang w:val="en-US"/>
+                        </w:rPr>
+                        <m:t>U</m:t>
+                      </m:r>
+                    </m:e>
+                    <m:sup>
+                      <m:r>
+                        <w:rPr>
+                          <w:rFonts w:ascii="Cambria Math" w:hAnsi="Cambria Math"/>
+                          <w:lang w:val="en-US"/>
+                        </w:rPr>
+                        <m:t>'</m:t>
+                      </m:r>
+                    </m:sup>
+                  </m:sSup>
+                  <m:ctrlPr>
+                    <w:rPr>
+                      <w:rFonts w:ascii="Cambria Math" w:hAnsi="Cambria Math"/>
+                      <w:lang w:val="en-US"/>
+                    </w:rPr>
+                  </m:ctrlPr>
+                </m:lim>
+              </m:limLow>
+            </m:fName>
             <m:e>
               <m:r>
                 <w:rPr>
@@ -2320,13 +2360,13 @@
                 </m:e>
               </m:d>
             </m:e>
-          </m:nary>
+          </m:func>
           <m:r>
             <w:rPr>
               <w:rFonts w:ascii="Cambria Math" w:hAnsi="Cambria Math"/>
               <w:lang w:val="en-US"/>
             </w:rPr>
-            <m:t>=</m:t>
+            <m:t>≤</m:t>
           </m:r>
           <m:f>
             <m:fPr>
@@ -2344,7 +2384,7 @@
                   <w:rFonts w:ascii="Cambria Math" w:hAnsi="Cambria Math"/>
                   <w:lang w:val="en-US"/>
                 </w:rPr>
-                <m:t>n</m:t>
+                <m:t>1</m:t>
               </m:r>
             </m:num>
             <m:den>
@@ -2353,79 +2393,7 @@
                   <w:rFonts w:ascii="Cambria Math" w:hAnsi="Cambria Math"/>
                   <w:lang w:val="en-US"/>
                 </w:rPr>
-                <m:t>2</m:t>
-              </m:r>
-            </m:den>
-          </m:f>
-          <m:r>
-            <w:rPr>
-              <w:rFonts w:ascii="Cambria Math" w:hAnsi="Cambria Math"/>
-              <w:lang w:val="en-US"/>
-            </w:rPr>
-            <m:t>⋅</m:t>
-          </m:r>
-          <m:f>
-            <m:fPr>
-              <m:ctrlPr>
-                <w:rPr>
-                  <w:rFonts w:ascii="Cambria Math" w:hAnsi="Cambria Math"/>
-                  <w:i/>
-                  <w:lang w:val="en-US"/>
-                </w:rPr>
-              </m:ctrlPr>
-            </m:fPr>
-            <m:num>
-              <m:r>
-                <w:rPr>
-                  <w:rFonts w:ascii="Cambria Math" w:hAnsi="Cambria Math"/>
-                  <w:lang w:val="en-US"/>
-                </w:rPr>
-                <m:t>1</m:t>
-              </m:r>
-            </m:num>
-            <m:den>
-              <m:r>
-                <w:rPr>
-                  <w:rFonts w:ascii="Cambria Math" w:hAnsi="Cambria Math"/>
-                  <w:lang w:val="en-US"/>
-                </w:rPr>
                 <m:t>4n</m:t>
-              </m:r>
-            </m:den>
-          </m:f>
-          <m:r>
-            <w:rPr>
-              <w:rFonts w:ascii="Cambria Math" w:hAnsi="Cambria Math"/>
-              <w:lang w:val="en-US"/>
-            </w:rPr>
-            <m:t>=</m:t>
-          </m:r>
-          <m:f>
-            <m:fPr>
-              <m:ctrlPr>
-                <w:rPr>
-                  <w:rFonts w:ascii="Cambria Math" w:hAnsi="Cambria Math"/>
-                  <w:i/>
-                  <w:lang w:val="en-US"/>
-                </w:rPr>
-              </m:ctrlPr>
-            </m:fPr>
-            <m:num>
-              <m:r>
-                <w:rPr>
-                  <w:rFonts w:ascii="Cambria Math" w:hAnsi="Cambria Math"/>
-                  <w:lang w:val="en-US"/>
-                </w:rPr>
-                <m:t>1</m:t>
-              </m:r>
-            </m:num>
-            <m:den>
-              <m:r>
-                <w:rPr>
-                  <w:rFonts w:ascii="Cambria Math" w:hAnsi="Cambria Math"/>
-                  <w:lang w:val="en-US"/>
-                </w:rPr>
-                <m:t>8</m:t>
               </m:r>
             </m:den>
           </m:f>
@@ -2454,7 +2422,7 @@
       <m:oMath>
         <m:nary>
           <m:naryPr>
-            <m:chr m:val="⋃"/>
+            <m:chr m:val="⋂"/>
             <m:limLoc m:val="undOvr"/>
             <m:supHide m:val="1"/>
             <m:ctrlPr>
@@ -2581,27 +2549,17 @@
         <w:rPr>
           <w:lang w:val="en-US"/>
         </w:rPr>
-        <w:t xml:space="preserve"> does not cover at least half of the elements. We can only make two of s</w:t>
-      </w:r>
-      <w:r>
-        <w:rPr>
-          <w:lang w:val="en-US"/>
-        </w:rPr>
-        <w:t xml:space="preserve">uch disjoint sets. Let </w:t>
+        <w:t xml:space="preserve"> does not cover at least half of the elements. </w:t>
+      </w:r>
+      <w:r>
+        <w:rPr>
+          <w:lang w:val="en-US"/>
+        </w:rPr>
+        <w:t xml:space="preserve">There are </w:t>
       </w:r>
       <m:oMath>
-        <m:r>
-          <w:rPr>
-            <w:rFonts w:ascii="Cambria Math" w:hAnsi="Cambria Math"/>
-            <w:lang w:val="en-US"/>
-          </w:rPr>
-          <m:t>B=</m:t>
-        </m:r>
-        <m:nary>
-          <m:naryPr>
-            <m:chr m:val="⋃"/>
-            <m:limLoc m:val="undOvr"/>
-            <m:supHide m:val="1"/>
+        <m:d>
+          <m:dPr>
             <m:ctrlPr>
               <w:rPr>
                 <w:rFonts w:ascii="Cambria Math" w:hAnsi="Cambria Math"/>
@@ -2609,17 +2567,18 @@
                 <w:lang w:val="en-US"/>
               </w:rPr>
             </m:ctrlPr>
-          </m:naryPr>
-          <m:sub>
-            <m:r>
-              <w:rPr>
-                <w:rFonts w:ascii="Cambria Math" w:hAnsi="Cambria Math"/>
-                <w:lang w:val="en-US"/>
-              </w:rPr>
-              <m:t>a∈</m:t>
-            </m:r>
-            <m:sSup>
-              <m:sSupPr>
+          </m:dPr>
+          <m:e>
+            <m:m>
+              <m:mPr>
+                <m:mcs>
+                  <m:mc>
+                    <m:mcPr>
+                      <m:count m:val="1"/>
+                      <m:mcJc m:val="center"/>
+                    </m:mcPr>
+                  </m:mc>
+                </m:mcs>
                 <m:ctrlPr>
                   <w:rPr>
                     <w:rFonts w:ascii="Cambria Math" w:hAnsi="Cambria Math"/>
@@ -2627,79 +2586,88 @@
                     <w:lang w:val="en-US"/>
                   </w:rPr>
                 </m:ctrlPr>
-              </m:sSupPr>
-              <m:e>
-                <m:r>
-                  <w:rPr>
-                    <w:rFonts w:ascii="Cambria Math" w:hAnsi="Cambria Math"/>
-                    <w:lang w:val="en-US"/>
-                  </w:rPr>
-                  <m:t>U</m:t>
-                </m:r>
-              </m:e>
-              <m:sup>
-                <m:r>
-                  <w:rPr>
-                    <w:rFonts w:ascii="Cambria Math" w:hAnsi="Cambria Math"/>
-                    <w:lang w:val="en-US"/>
-                  </w:rPr>
-                  <m:t>'</m:t>
-                </m:r>
-              </m:sup>
-            </m:sSup>
-          </m:sub>
-          <m:sup/>
-          <m:e>
-            <m:sSub>
-              <m:sSubPr>
-                <m:ctrlPr>
-                  <w:rPr>
-                    <w:rFonts w:ascii="Cambria Math" w:hAnsi="Cambria Math"/>
-                    <w:i/>
-                    <w:lang w:val="en-US"/>
-                  </w:rPr>
-                </m:ctrlPr>
-              </m:sSubPr>
-              <m:e>
-                <m:r>
-                  <w:rPr>
-                    <w:rFonts w:ascii="Cambria Math" w:hAnsi="Cambria Math"/>
-                    <w:lang w:val="en-US"/>
-                  </w:rPr>
-                  <m:t>A</m:t>
-                </m:r>
-              </m:e>
-              <m:sub>
-                <m:r>
-                  <w:rPr>
-                    <w:rFonts w:ascii="Cambria Math" w:hAnsi="Cambria Math"/>
-                    <w:lang w:val="en-US"/>
-                  </w:rPr>
-                  <m:t>a</m:t>
-                </m:r>
-              </m:sub>
-            </m:sSub>
+              </m:mPr>
+              <m:mr>
+                <m:e>
+                  <m:r>
+                    <w:rPr>
+                      <w:rFonts w:ascii="Cambria Math" w:hAnsi="Cambria Math"/>
+                      <w:lang w:val="en-US"/>
+                    </w:rPr>
+                    <m:t>n</m:t>
+                  </m:r>
+                </m:e>
+              </m:mr>
+              <m:mr>
+                <m:e>
+                  <m:f>
+                    <m:fPr>
+                      <m:type m:val="lin"/>
+                      <m:ctrlPr>
+                        <w:rPr>
+                          <w:rFonts w:ascii="Cambria Math" w:hAnsi="Cambria Math"/>
+                          <w:i/>
+                          <w:lang w:val="en-US"/>
+                        </w:rPr>
+                      </m:ctrlPr>
+                    </m:fPr>
+                    <m:num>
+                      <m:r>
+                        <w:rPr>
+                          <w:rFonts w:ascii="Cambria Math" w:hAnsi="Cambria Math"/>
+                          <w:lang w:val="en-US"/>
+                        </w:rPr>
+                        <m:t>n</m:t>
+                      </m:r>
+                    </m:num>
+                    <m:den>
+                      <m:r>
+                        <w:rPr>
+                          <w:rFonts w:ascii="Cambria Math" w:hAnsi="Cambria Math"/>
+                          <w:lang w:val="en-US"/>
+                        </w:rPr>
+                        <m:t>2</m:t>
+                      </m:r>
+                    </m:den>
+                  </m:f>
+                </m:e>
+              </m:mr>
+            </m:m>
           </m:e>
-        </m:nary>
+        </m:d>
       </m:oMath>
       <w:r>
         <w:rPr>
           <w:lang w:val="en-US"/>
         </w:rPr>
-        <w:t xml:space="preserve"> </w:t>
+        <w:t xml:space="preserve"> distinct set of this size. Thus by the union bound of these event we get </w:t>
+      </w:r>
+      <w:proofErr w:type="spellStart"/>
+      <w:r>
+        <w:rPr>
+          <w:lang w:val="en-US"/>
+        </w:rPr>
+        <w:t>some thing</w:t>
+      </w:r>
+      <w:proofErr w:type="spellEnd"/>
+      <w:r>
+        <w:rPr>
+          <w:lang w:val="en-US"/>
+        </w:rPr>
+        <w:t xml:space="preserve"> far greater </w:t>
       </w:r>
       <w:proofErr w:type="gramStart"/>
       <w:r>
         <w:rPr>
           <w:lang w:val="en-US"/>
         </w:rPr>
-        <w:t xml:space="preserve">and </w:t>
+        <w:t xml:space="preserve">than </w:t>
       </w:r>
       <w:proofErr w:type="gramEnd"/>
       <m:oMath>
-        <m:acc>
-          <m:accPr>
-            <m:chr m:val="̅"/>
+        <m:f>
+          <m:fPr>
+            <m:type m:val="lin"/>
             <m:ctrlPr>
               <w:rPr>
                 <w:rFonts w:ascii="Cambria Math" w:hAnsi="Cambria Math"/>
@@ -2707,29 +2675,36 @@
                 <w:lang w:val="en-US"/>
               </w:rPr>
             </m:ctrlPr>
-          </m:accPr>
-          <m:e>
+          </m:fPr>
+          <m:num>
             <m:r>
               <w:rPr>
                 <w:rFonts w:ascii="Cambria Math" w:hAnsi="Cambria Math"/>
                 <w:lang w:val="en-US"/>
               </w:rPr>
-              <m:t>B</m:t>
+              <m:t>1</m:t>
             </m:r>
-          </m:e>
-        </m:acc>
-        <m:r>
-          <w:rPr>
-            <w:rFonts w:ascii="Cambria Math" w:hAnsi="Cambria Math"/>
-            <w:lang w:val="en-US"/>
-          </w:rPr>
-          <m:t>=</m:t>
-        </m:r>
-        <m:nary>
-          <m:naryPr>
-            <m:chr m:val="⋃"/>
-            <m:limLoc m:val="undOvr"/>
-            <m:supHide m:val="1"/>
+          </m:num>
+          <m:den>
+            <m:r>
+              <w:rPr>
+                <w:rFonts w:ascii="Cambria Math" w:hAnsi="Cambria Math"/>
+                <w:lang w:val="en-US"/>
+              </w:rPr>
+              <m:t>4</m:t>
+            </m:r>
+          </m:den>
+        </m:f>
+      </m:oMath>
+      <w:r>
+        <w:rPr>
+          <w:lang w:val="en-US"/>
+        </w:rPr>
+        <w:t xml:space="preserve">. However, there must occur at least one event </w:t>
+      </w:r>
+      <m:oMath>
+        <m:sSub>
+          <m:sSubPr>
             <m:ctrlPr>
               <w:rPr>
                 <w:rFonts w:ascii="Cambria Math" w:hAnsi="Cambria Math"/>
@@ -2737,105 +2712,32 @@
                 <w:lang w:val="en-US"/>
               </w:rPr>
             </m:ctrlPr>
-          </m:naryPr>
+          </m:sSubPr>
+          <m:e>
+            <m:r>
+              <w:rPr>
+                <w:rFonts w:ascii="Cambria Math" w:hAnsi="Cambria Math"/>
+                <w:lang w:val="en-US"/>
+              </w:rPr>
+              <m:t>A</m:t>
+            </m:r>
+          </m:e>
           <m:sub>
             <m:r>
               <w:rPr>
                 <w:rFonts w:ascii="Cambria Math" w:hAnsi="Cambria Math"/>
                 <w:lang w:val="en-US"/>
               </w:rPr>
-              <m:t>a∈</m:t>
+              <m:t>a</m:t>
             </m:r>
-            <m:r>
-              <w:rPr>
-                <w:rFonts w:ascii="Cambria Math" w:hAnsi="Cambria Math"/>
-                <w:lang w:val="en-US"/>
-              </w:rPr>
-              <m:t>U\</m:t>
-            </m:r>
-            <m:sSup>
-              <m:sSupPr>
-                <m:ctrlPr>
-                  <w:rPr>
-                    <w:rFonts w:ascii="Cambria Math" w:hAnsi="Cambria Math"/>
-                    <w:i/>
-                    <w:lang w:val="en-US"/>
-                  </w:rPr>
-                </m:ctrlPr>
-              </m:sSupPr>
-              <m:e>
-                <m:r>
-                  <w:rPr>
-                    <w:rFonts w:ascii="Cambria Math" w:hAnsi="Cambria Math"/>
-                    <w:lang w:val="en-US"/>
-                  </w:rPr>
-                  <m:t>U</m:t>
-                </m:r>
-              </m:e>
-              <m:sup>
-                <m:r>
-                  <w:rPr>
-                    <w:rFonts w:ascii="Cambria Math" w:hAnsi="Cambria Math"/>
-                    <w:lang w:val="en-US"/>
-                  </w:rPr>
-                  <m:t>'</m:t>
-                </m:r>
-              </m:sup>
-            </m:sSup>
           </m:sub>
-          <m:sup/>
-          <m:e>
-            <m:sSub>
-              <m:sSubPr>
-                <m:ctrlPr>
-                  <w:rPr>
-                    <w:rFonts w:ascii="Cambria Math" w:hAnsi="Cambria Math"/>
-                    <w:i/>
-                    <w:lang w:val="en-US"/>
-                  </w:rPr>
-                </m:ctrlPr>
-              </m:sSubPr>
-              <m:e>
-                <m:r>
-                  <w:rPr>
-                    <w:rFonts w:ascii="Cambria Math" w:hAnsi="Cambria Math"/>
-                    <w:lang w:val="en-US"/>
-                  </w:rPr>
-                  <m:t>A</m:t>
-                </m:r>
-              </m:e>
-              <m:sub>
-                <m:r>
-                  <w:rPr>
-                    <w:rFonts w:ascii="Cambria Math" w:hAnsi="Cambria Math"/>
-                    <w:lang w:val="en-US"/>
-                  </w:rPr>
-                  <m:t>a</m:t>
-                </m:r>
-              </m:sub>
-            </m:sSub>
-          </m:e>
-        </m:nary>
+        </m:sSub>
       </m:oMath>
       <w:r>
         <w:rPr>
           <w:lang w:val="en-US"/>
         </w:rPr>
-        <w:t xml:space="preserve">. Then from the union </w:t>
-      </w:r>
-      <w:proofErr w:type="gramStart"/>
-      <w:r>
-        <w:rPr>
-          <w:lang w:val="en-US"/>
-        </w:rPr>
-        <w:t>bound</w:t>
-      </w:r>
-      <w:proofErr w:type="gramEnd"/>
-      <w:r>
-        <w:rPr>
-          <w:lang w:val="en-US"/>
-        </w:rPr>
-        <w:t xml:space="preserve"> it follows that:</w:t>
+        <w:t xml:space="preserve"> for half the sets not to be covered. Thus:</w:t>
       </w:r>
     </w:p>
     <w:p>
@@ -2868,33 +2770,35 @@
             </m:dPr>
             <m:e>
               <m:r>
-                <w:rPr>
-                  <w:rFonts w:ascii="Cambria Math" w:hAnsi="Cambria Math"/>
-                  <w:lang w:val="en-US"/>
-                </w:rPr>
-                <m:t>B∪</m:t>
-              </m:r>
-              <m:acc>
-                <m:accPr>
-                  <m:chr m:val="̅"/>
-                  <m:ctrlPr>
-                    <w:rPr>
-                      <w:rFonts w:ascii="Cambria Math" w:hAnsi="Cambria Math"/>
-                      <w:i/>
-                      <w:lang w:val="en-US"/>
-                    </w:rPr>
-                  </m:ctrlPr>
-                </m:accPr>
-                <m:e>
-                  <m:r>
-                    <w:rPr>
-                      <w:rFonts w:ascii="Cambria Math" w:hAnsi="Cambria Math"/>
-                      <w:lang w:val="en-US"/>
-                    </w:rPr>
-                    <m:t>B</m:t>
-                  </m:r>
-                </m:e>
-              </m:acc>
+                <m:rPr>
+                  <m:nor/>
+                </m:rPr>
+                <w:rPr>
+                  <w:rFonts w:ascii="Cambria Math" w:hAnsi="Cambria Math"/>
+                  <w:lang w:val="en-US"/>
+                </w:rPr>
+                <m:t xml:space="preserve">Half </m:t>
+              </m:r>
+              <m:r>
+                <m:rPr>
+                  <m:nor/>
+                </m:rPr>
+                <w:rPr>
+                  <w:rFonts w:ascii="Cambria Math" w:hAnsi="Cambria Math"/>
+                  <w:lang w:val="en-US"/>
+                </w:rPr>
+                <m:t xml:space="preserve">at least </m:t>
+              </m:r>
+              <m:r>
+                <m:rPr>
+                  <m:nor/>
+                </m:rPr>
+                <w:rPr>
+                  <w:rFonts w:ascii="Cambria Math" w:hAnsi="Cambria Math"/>
+                  <w:lang w:val="en-US"/>
+                </w:rPr>
+                <m:t>the sets is not covered</m:t>
+              </m:r>
             </m:e>
           </m:d>
           <m:r>
@@ -2902,43 +2806,89 @@
               <w:rFonts w:ascii="Cambria Math" w:hAnsi="Cambria Math"/>
               <w:lang w:val="en-US"/>
             </w:rPr>
-            <m:t>≤2⋅</m:t>
+            <m:t>≤</m:t>
           </m:r>
-          <m:f>
-            <m:fPr>
-              <m:ctrlPr>
-                <w:rPr>
-                  <w:rFonts w:ascii="Cambria Math" w:hAnsi="Cambria Math"/>
-                  <w:i/>
-                  <w:lang w:val="en-US"/>
-                </w:rPr>
-              </m:ctrlPr>
-            </m:fPr>
-            <m:num>
-              <m:r>
-                <w:rPr>
-                  <w:rFonts w:ascii="Cambria Math" w:hAnsi="Cambria Math"/>
-                  <w:lang w:val="en-US"/>
-                </w:rPr>
-                <m:t>1</m:t>
-              </m:r>
-            </m:num>
-            <m:den>
-              <m:r>
-                <w:rPr>
-                  <w:rFonts w:ascii="Cambria Math" w:hAnsi="Cambria Math"/>
-                  <w:lang w:val="en-US"/>
-                </w:rPr>
-                <m:t>8</m:t>
-              </m:r>
-            </m:den>
-          </m:f>
           <m:r>
             <w:rPr>
               <w:rFonts w:ascii="Cambria Math" w:hAnsi="Cambria Math"/>
               <w:lang w:val="en-US"/>
             </w:rPr>
-            <m:t>=</m:t>
+            <m:t>P</m:t>
+          </m:r>
+          <m:d>
+            <m:dPr>
+              <m:ctrlPr>
+                <w:rPr>
+                  <w:rFonts w:ascii="Cambria Math" w:hAnsi="Cambria Math"/>
+                  <w:i/>
+                  <w:lang w:val="en-US"/>
+                </w:rPr>
+              </m:ctrlPr>
+            </m:dPr>
+            <m:e>
+              <m:nary>
+                <m:naryPr>
+                  <m:chr m:val="⋃"/>
+                  <m:limLoc m:val="undOvr"/>
+                  <m:supHide m:val="1"/>
+                  <m:ctrlPr>
+                    <w:rPr>
+                      <w:rFonts w:ascii="Cambria Math" w:hAnsi="Cambria Math"/>
+                      <w:i/>
+                      <w:lang w:val="en-US"/>
+                    </w:rPr>
+                  </m:ctrlPr>
+                </m:naryPr>
+                <m:sub>
+                  <m:r>
+                    <w:rPr>
+                      <w:rFonts w:ascii="Cambria Math" w:hAnsi="Cambria Math"/>
+                      <w:lang w:val="en-US"/>
+                    </w:rPr>
+                    <m:t>a∈U</m:t>
+                  </m:r>
+                </m:sub>
+                <m:sup/>
+                <m:e>
+                  <m:sSub>
+                    <m:sSubPr>
+                      <m:ctrlPr>
+                        <w:rPr>
+                          <w:rFonts w:ascii="Cambria Math" w:hAnsi="Cambria Math"/>
+                          <w:i/>
+                          <w:lang w:val="en-US"/>
+                        </w:rPr>
+                      </m:ctrlPr>
+                    </m:sSubPr>
+                    <m:e>
+                      <m:r>
+                        <w:rPr>
+                          <w:rFonts w:ascii="Cambria Math" w:hAnsi="Cambria Math"/>
+                          <w:lang w:val="en-US"/>
+                        </w:rPr>
+                        <m:t>A</m:t>
+                      </m:r>
+                    </m:e>
+                    <m:sub>
+                      <m:r>
+                        <w:rPr>
+                          <w:rFonts w:ascii="Cambria Math" w:hAnsi="Cambria Math"/>
+                          <w:lang w:val="en-US"/>
+                        </w:rPr>
+                        <m:t>a</m:t>
+                      </m:r>
+                    </m:sub>
+                  </m:sSub>
+                </m:e>
+              </m:nary>
+            </m:e>
+          </m:d>
+          <m:r>
+            <w:rPr>
+              <w:rFonts w:ascii="Cambria Math" w:hAnsi="Cambria Math"/>
+              <w:lang w:val="en-US"/>
+            </w:rPr>
+            <m:t>≤</m:t>
           </m:r>
           <m:f>
             <m:fPr>
@@ -3003,8 +2953,16 @@
         <w:rPr>
           <w:lang w:val="en-US"/>
         </w:rPr>
-        <w:t xml:space="preserve"> given that it is the same bound as just one element not being covered. </w:t>
-      </w:r>
+        <w:t xml:space="preserve"> given that it is the same bound as just</w:t>
+      </w:r>
+      <w:r>
+        <w:rPr>
+          <w:lang w:val="en-US"/>
+        </w:rPr>
+        <w:t xml:space="preserve"> one element not being covered</w:t>
+      </w:r>
+      <w:bookmarkStart w:id="0" w:name="_GoBack"/>
+      <w:bookmarkEnd w:id="0"/>
     </w:p>
     <w:p>
       <w:pPr>
@@ -3023,7 +2981,6 @@
         <w:rPr>
           <w:lang w:val="en-US"/>
         </w:rPr>
-        <w:lastRenderedPageBreak/>
         <w:t xml:space="preserve">Next, we turn to the probability that the cost exceeds </w:t>
       </w:r>
       <m:oMath>
@@ -3064,19 +3021,11 @@
         </w:rPr>
         <w:t xml:space="preserve">. </w:t>
       </w:r>
-      <w:proofErr w:type="gramStart"/>
-      <w:r>
-        <w:rPr>
-          <w:lang w:val="en-US"/>
-        </w:rPr>
-        <w:t>The</w:t>
-      </w:r>
-      <w:proofErr w:type="gramEnd"/>
-      <w:r>
-        <w:rPr>
-          <w:lang w:val="en-US"/>
-        </w:rPr>
-        <w:t xml:space="preserve"> integrality gap of LP relaxation is </w:t>
+      <w:r>
+        <w:rPr>
+          <w:lang w:val="en-US"/>
+        </w:rPr>
+        <w:t xml:space="preserve">The integrality gap of LP relaxation is </w:t>
       </w:r>
       <m:oMath>
         <m:sSub>
@@ -3146,7 +3095,6 @@
       <w:pPr>
         <w:rPr>
           <w:i/>
-          <w:lang w:val="en-US"/>
         </w:rPr>
       </w:pPr>
       <m:oMathPara>
@@ -3171,7 +3119,6 @@
                 </m:rPr>
                 <w:rPr>
                   <w:rFonts w:ascii="Cambria Math" w:hAnsi="Cambria Math"/>
-                  <w:lang w:val="en-US"/>
                 </w:rPr>
                 <m:t>OPT</m:t>
               </m:r>
@@ -3194,18 +3141,15 @@
                   </m:ctrlPr>
                 </m:sSubPr>
                 <m:e>
-                  <w:proofErr w:type="spellStart"/>
                   <m:r>
                     <m:rPr>
                       <m:nor/>
                     </m:rPr>
                     <w:rPr>
                       <w:rFonts w:ascii="Cambria Math" w:hAnsi="Cambria Math"/>
-                      <w:lang w:val="en-US"/>
                     </w:rPr>
                     <m:t>OPT</m:t>
                   </m:r>
-                  <w:proofErr w:type="spellEnd"/>
                 </m:e>
                 <m:sub>
                   <m:r>
@@ -3222,7 +3166,6 @@
           <m:r>
             <w:rPr>
               <w:rFonts w:ascii="Cambria Math" w:hAnsi="Cambria Math"/>
-              <w:lang w:val="en-US"/>
             </w:rPr>
             <m:t>≤</m:t>
           </m:r>
@@ -3389,13 +3332,7 @@
             <w:rPr>
               <w:rFonts w:ascii="Cambria Math" w:hAnsi="Cambria Math"/>
             </w:rPr>
-            <m:t>,</m:t>
-          </m:r>
-          <m:r>
-            <w:rPr>
-              <w:rFonts w:ascii="Cambria Math" w:hAnsi="Cambria Math"/>
-            </w:rPr>
-            <m:t xml:space="preserve">  </m:t>
+            <m:t xml:space="preserve">,  </m:t>
           </m:r>
           <m:sSub>
             <m:sSubPr>
@@ -4162,14 +4099,7 @@
               <w:rFonts w:ascii="Cambria Math" w:hAnsi="Cambria Math"/>
               <w:lang w:val="en-US"/>
             </w:rPr>
-            <m:t>⋅</m:t>
-          </m:r>
-          <m:r>
-            <w:rPr>
-              <w:rFonts w:ascii="Cambria Math" w:hAnsi="Cambria Math"/>
-              <w:lang w:val="en-US"/>
-            </w:rPr>
-            <m:t>c</m:t>
+            <m:t>⋅c</m:t>
           </m:r>
           <m:func>
             <m:funcPr>
@@ -4280,14 +4210,7 @@
                   <w:rFonts w:ascii="Cambria Math" w:hAnsi="Cambria Math"/>
                   <w:lang w:val="en-US"/>
                 </w:rPr>
-                <m:t>⋅</m:t>
-              </m:r>
-              <m:r>
-                <w:rPr>
-                  <w:rFonts w:ascii="Cambria Math" w:hAnsi="Cambria Math"/>
-                  <w:lang w:val="en-US"/>
-                </w:rPr>
-                <m:t>c</m:t>
+                <m:t>⋅c</m:t>
               </m:r>
               <m:func>
                 <m:funcPr>
@@ -4531,14 +4454,7 @@
                   <w:rFonts w:ascii="Cambria Math" w:hAnsi="Cambria Math"/>
                   <w:lang w:val="en-US"/>
                 </w:rPr>
-                <m:t>⋅</m:t>
-              </m:r>
-              <m:r>
-                <w:rPr>
-                  <w:rFonts w:ascii="Cambria Math" w:hAnsi="Cambria Math"/>
-                  <w:lang w:val="en-US"/>
-                </w:rPr>
-                <m:t>c</m:t>
+                <m:t>⋅c</m:t>
               </m:r>
               <m:func>
                 <m:funcPr>
@@ -4698,8 +4614,6 @@
           </m:f>
         </m:oMath>
       </m:oMathPara>
-      <w:bookmarkStart w:id="0" w:name="_GoBack"/>
-      <w:bookmarkEnd w:id="0"/>
     </w:p>
     <w:p>
       <w:pPr>
@@ -4907,14 +4821,7 @@
                   <w:rFonts w:ascii="Cambria Math" w:hAnsi="Cambria Math"/>
                   <w:lang w:val="en-US"/>
                 </w:rPr>
-                <m:t>⋅</m:t>
-              </m:r>
-              <m:r>
-                <w:rPr>
-                  <w:rFonts w:ascii="Cambria Math" w:hAnsi="Cambria Math"/>
-                  <w:lang w:val="en-US"/>
-                </w:rPr>
-                <m:t>c</m:t>
+                <m:t>⋅c</m:t>
               </m:r>
               <m:func>
                 <m:funcPr>
@@ -5127,6 +5034,67 @@
               </m:sSub>
             </m:den>
           </m:f>
+          <m:r>
+            <w:rPr>
+              <w:rFonts w:ascii="Cambria Math" w:hAnsi="Cambria Math"/>
+              <w:lang w:val="en-US"/>
+            </w:rPr>
+            <m:t>&lt;</m:t>
+          </m:r>
+          <m:f>
+            <m:fPr>
+              <m:ctrlPr>
+                <w:rPr>
+                  <w:rFonts w:ascii="Cambria Math" w:hAnsi="Cambria Math"/>
+                  <w:i/>
+                  <w:lang w:val="en-US"/>
+                </w:rPr>
+              </m:ctrlPr>
+            </m:fPr>
+            <m:num>
+              <m:r>
+                <w:rPr>
+                  <w:rFonts w:ascii="Cambria Math" w:hAnsi="Cambria Math"/>
+                  <w:lang w:val="en-US"/>
+                </w:rPr>
+                <m:t>c</m:t>
+              </m:r>
+            </m:num>
+            <m:den>
+              <m:sSub>
+                <m:sSubPr>
+                  <m:ctrlPr>
+                    <w:rPr>
+                      <w:rFonts w:ascii="Cambria Math" w:hAnsi="Cambria Math"/>
+                      <w:i/>
+                      <w:lang w:val="en-US"/>
+                    </w:rPr>
+                  </m:ctrlPr>
+                </m:sSubPr>
+                <m:e>
+                  <m:r>
+                    <m:rPr>
+                      <m:nor/>
+                    </m:rPr>
+                    <w:rPr>
+                      <w:rFonts w:ascii="Cambria Math" w:hAnsi="Cambria Math"/>
+                      <w:lang w:val="en-US"/>
+                    </w:rPr>
+                    <m:t>OPT</m:t>
+                  </m:r>
+                </m:e>
+                <m:sub>
+                  <m:r>
+                    <w:rPr>
+                      <w:rFonts w:ascii="Cambria Math" w:hAnsi="Cambria Math"/>
+                      <w:lang w:val="en-US"/>
+                    </w:rPr>
+                    <m:t>f</m:t>
+                  </m:r>
+                </m:sub>
+              </m:sSub>
+            </m:den>
+          </m:f>
         </m:oMath>
       </m:oMathPara>
     </w:p>
@@ -5141,7 +5109,33 @@
     <w:p>
       <w:pPr>
         <w:rPr>
-          <w:i/>
+          <w:lang w:val="en-US"/>
+        </w:rPr>
+      </w:pPr>
+      <w:r>
+        <w:rPr>
+          <w:lang w:val="en-US"/>
+        </w:rPr>
+        <w:t xml:space="preserve">I.e. </w:t>
+      </w:r>
+      <w:proofErr w:type="gramStart"/>
+      <w:r>
+        <w:rPr>
+          <w:lang w:val="en-US"/>
+        </w:rPr>
+        <w:t>best</w:t>
+      </w:r>
+      <w:proofErr w:type="gramEnd"/>
+      <w:r>
+        <w:rPr>
+          <w:lang w:val="en-US"/>
+        </w:rPr>
+        <w:t xml:space="preserve"> bet so fare is:</w:t>
+      </w:r>
+    </w:p>
+    <w:p>
+      <w:pPr>
+        <w:rPr>
           <w:lang w:val="en-US"/>
         </w:rPr>
       </w:pPr>
@@ -5176,7 +5170,14 @@
                   <w:rFonts w:ascii="Cambria Math" w:hAnsi="Cambria Math"/>
                   <w:lang w:val="en-US"/>
                 </w:rPr>
-                <m:t>cost</m:t>
+                <m:t xml:space="preserve">Cover half the elements at ccost of at moste </m:t>
+              </m:r>
+              <m:r>
+                <w:rPr>
+                  <w:rFonts w:ascii="Cambria Math" w:hAnsi="Cambria Math"/>
+                  <w:lang w:val="en-US"/>
+                </w:rPr>
+                <m:t>O</m:t>
               </m:r>
               <m:d>
                 <m:dPr>
@@ -5188,58 +5189,6 @@
                     </w:rPr>
                   </m:ctrlPr>
                 </m:dPr>
-                <m:e>
-                  <m:sSup>
-                    <m:sSupPr>
-                      <m:ctrlPr>
-                        <w:rPr>
-                          <w:rFonts w:ascii="Cambria Math" w:hAnsi="Cambria Math"/>
-                          <w:i/>
-                          <w:lang w:val="en-US"/>
-                        </w:rPr>
-                      </m:ctrlPr>
-                    </m:sSupPr>
-                    <m:e>
-                      <m:r>
-                        <m:rPr>
-                          <m:scr m:val="script"/>
-                        </m:rPr>
-                        <w:rPr>
-                          <w:rFonts w:ascii="Cambria Math" w:hAnsi="Cambria Math"/>
-                          <w:lang w:val="en-US"/>
-                        </w:rPr>
-                        <m:t>C</m:t>
-                      </m:r>
-                    </m:e>
-                    <m:sup>
-                      <m:r>
-                        <w:rPr>
-                          <w:rFonts w:ascii="Cambria Math" w:hAnsi="Cambria Math"/>
-                          <w:lang w:val="en-US"/>
-                        </w:rPr>
-                        <m:t>'</m:t>
-                      </m:r>
-                    </m:sup>
-                  </m:sSup>
-                </m:e>
-              </m:d>
-              <m:r>
-                <w:rPr>
-                  <w:rFonts w:ascii="Cambria Math" w:hAnsi="Cambria Math"/>
-                  <w:lang w:val="en-US"/>
-                </w:rPr>
-                <m:t>≥</m:t>
-              </m:r>
-              <m:sSub>
-                <m:sSubPr>
-                  <m:ctrlPr>
-                    <w:rPr>
-                      <w:rFonts w:ascii="Cambria Math" w:hAnsi="Cambria Math"/>
-                      <w:i/>
-                      <w:lang w:val="en-US"/>
-                    </w:rPr>
-                  </m:ctrlPr>
-                </m:sSubPr>
                 <m:e>
                   <m:r>
                     <m:rPr>
@@ -5252,193 +5201,7 @@
                     <m:t>OPT</m:t>
                   </m:r>
                 </m:e>
-                <m:sub>
-                  <m:r>
-                    <w:rPr>
-                      <w:rFonts w:ascii="Cambria Math" w:hAnsi="Cambria Math"/>
-                      <w:lang w:val="en-US"/>
-                    </w:rPr>
-                    <m:t>f</m:t>
-                  </m:r>
-                </m:sub>
-              </m:sSub>
-              <m:r>
-                <w:rPr>
-                  <w:rFonts w:ascii="Cambria Math" w:hAnsi="Cambria Math"/>
-                  <w:lang w:val="en-US"/>
-                </w:rPr>
-                <m:t>⋅</m:t>
-              </m:r>
-              <m:r>
-                <m:rPr>
-                  <m:nor/>
-                </m:rPr>
-                <w:rPr>
-                  <w:rFonts w:ascii="Cambria Math" w:hAnsi="Cambria Math"/>
-                  <w:lang w:val="en-US"/>
-                </w:rPr>
-                <m:t>OPT</m:t>
-              </m:r>
-            </m:e>
-          </m:d>
-          <m:r>
-            <w:rPr>
-              <w:rFonts w:ascii="Cambria Math" w:hAnsi="Cambria Math"/>
-              <w:lang w:val="en-US"/>
-            </w:rPr>
-            <m:t>≤</m:t>
-          </m:r>
-          <m:r>
-            <w:rPr>
-              <w:rFonts w:ascii="Cambria Math" w:hAnsi="Cambria Math"/>
-              <w:lang w:val="en-US"/>
-            </w:rPr>
-            <m:t>P</m:t>
-          </m:r>
-          <m:d>
-            <m:dPr>
-              <m:ctrlPr>
-                <w:rPr>
-                  <w:rFonts w:ascii="Cambria Math" w:hAnsi="Cambria Math"/>
-                  <w:i/>
-                  <w:lang w:val="en-US"/>
-                </w:rPr>
-              </m:ctrlPr>
-            </m:dPr>
-            <m:e>
-              <m:r>
-                <m:rPr>
-                  <m:nor/>
-                </m:rPr>
-                <w:rPr>
-                  <w:rFonts w:ascii="Cambria Math" w:hAnsi="Cambria Math"/>
-                  <w:lang w:val="en-US"/>
-                </w:rPr>
-                <m:t>cost</m:t>
-              </m:r>
-              <m:d>
-                <m:dPr>
-                  <m:ctrlPr>
-                    <w:rPr>
-                      <w:rFonts w:ascii="Cambria Math" w:hAnsi="Cambria Math"/>
-                      <w:i/>
-                      <w:lang w:val="en-US"/>
-                    </w:rPr>
-                  </m:ctrlPr>
-                </m:dPr>
-                <m:e>
-                  <m:sSup>
-                    <m:sSupPr>
-                      <m:ctrlPr>
-                        <w:rPr>
-                          <w:rFonts w:ascii="Cambria Math" w:hAnsi="Cambria Math"/>
-                          <w:i/>
-                          <w:lang w:val="en-US"/>
-                        </w:rPr>
-                      </m:ctrlPr>
-                    </m:sSupPr>
-                    <m:e>
-                      <m:r>
-                        <m:rPr>
-                          <m:scr m:val="script"/>
-                        </m:rPr>
-                        <w:rPr>
-                          <w:rFonts w:ascii="Cambria Math" w:hAnsi="Cambria Math"/>
-                          <w:lang w:val="en-US"/>
-                        </w:rPr>
-                        <m:t>C</m:t>
-                      </m:r>
-                    </m:e>
-                    <m:sup>
-                      <m:r>
-                        <w:rPr>
-                          <w:rFonts w:ascii="Cambria Math" w:hAnsi="Cambria Math"/>
-                          <w:lang w:val="en-US"/>
-                        </w:rPr>
-                        <m:t>'</m:t>
-                      </m:r>
-                    </m:sup>
-                  </m:sSup>
-                </m:e>
               </m:d>
-              <m:r>
-                <w:rPr>
-                  <w:rFonts w:ascii="Cambria Math" w:hAnsi="Cambria Math"/>
-                  <w:lang w:val="en-US"/>
-                </w:rPr>
-                <m:t>≥</m:t>
-              </m:r>
-              <m:sSub>
-                <m:sSubPr>
-                  <m:ctrlPr>
-                    <w:rPr>
-                      <w:rFonts w:ascii="Cambria Math" w:hAnsi="Cambria Math"/>
-                      <w:i/>
-                      <w:lang w:val="en-US"/>
-                    </w:rPr>
-                  </m:ctrlPr>
-                </m:sSubPr>
-                <m:e>
-                  <m:r>
-                    <m:rPr>
-                      <m:nor/>
-                    </m:rPr>
-                    <w:rPr>
-                      <w:rFonts w:ascii="Cambria Math" w:hAnsi="Cambria Math"/>
-                      <w:lang w:val="en-US"/>
-                    </w:rPr>
-                    <m:t>OPT</m:t>
-                  </m:r>
-                </m:e>
-                <m:sub>
-                  <m:r>
-                    <w:rPr>
-                      <w:rFonts w:ascii="Cambria Math" w:hAnsi="Cambria Math"/>
-                      <w:lang w:val="en-US"/>
-                    </w:rPr>
-                    <m:t>f</m:t>
-                  </m:r>
-                </m:sub>
-              </m:sSub>
-              <m:r>
-                <w:rPr>
-                  <w:rFonts w:ascii="Cambria Math" w:hAnsi="Cambria Math"/>
-                  <w:lang w:val="en-US"/>
-                </w:rPr>
-                <m:t>⋅</m:t>
-              </m:r>
-              <m:sSub>
-                <m:sSubPr>
-                  <m:ctrlPr>
-                    <w:rPr>
-                      <w:rFonts w:ascii="Cambria Math" w:hAnsi="Cambria Math"/>
-                      <w:i/>
-                      <w:lang w:val="en-US"/>
-                    </w:rPr>
-                  </m:ctrlPr>
-                </m:sSubPr>
-                <m:e>
-                  <m:r>
-                    <m:rPr>
-                      <m:nor/>
-                    </m:rPr>
-                    <w:rPr>
-                      <w:rFonts w:ascii="Cambria Math" w:hAnsi="Cambria Math"/>
-                      <w:lang w:val="en-US"/>
-                    </w:rPr>
-                    <m:t>OPT</m:t>
-                  </m:r>
-                </m:e>
-                <m:sub>
-                  <m:r>
-                    <w:rPr>
-                      <w:rFonts w:ascii="Cambria Math" w:hAnsi="Cambria Math"/>
-                      <w:lang w:val="en-US"/>
-                    </w:rPr>
-                    <m:t>f</m:t>
-                  </m:r>
-                </m:sub>
-              </m:sSub>
             </m:e>
           </m:d>
           <m:r>
@@ -5459,45 +5222,6 @@
               </m:ctrlPr>
             </m:fPr>
             <m:num>
-              <m:sSub>
-                <m:sSubPr>
-                  <m:ctrlPr>
-                    <w:rPr>
-                      <w:rFonts w:ascii="Cambria Math" w:hAnsi="Cambria Math"/>
-                      <w:i/>
-                      <w:lang w:val="en-US"/>
-                    </w:rPr>
-                  </m:ctrlPr>
-                </m:sSubPr>
-                <m:e>
-                  <m:r>
-                    <m:rPr>
-                      <m:nor/>
-                    </m:rPr>
-                    <w:rPr>
-                      <w:rFonts w:ascii="Cambria Math" w:hAnsi="Cambria Math"/>
-                      <w:lang w:val="en-US"/>
-                    </w:rPr>
-                    <m:t>OPT</m:t>
-                  </m:r>
-                </m:e>
-                <m:sub>
-                  <m:r>
-                    <w:rPr>
-                      <w:rFonts w:ascii="Cambria Math" w:hAnsi="Cambria Math"/>
-                      <w:lang w:val="en-US"/>
-                    </w:rPr>
-                    <m:t>f</m:t>
-                  </m:r>
-                </m:sub>
-              </m:sSub>
-              <m:r>
-                <w:rPr>
-                  <w:rFonts w:ascii="Cambria Math" w:hAnsi="Cambria Math"/>
-                  <w:lang w:val="en-US"/>
-                </w:rPr>
-                <m:t>⋅</m:t>
-              </m:r>
               <m:r>
                 <w:rPr>
                   <w:rFonts w:ascii="Cambria Math" w:hAnsi="Cambria Math"/>
@@ -5505,79 +5229,8 @@
                 </w:rPr>
                 <m:t>c</m:t>
               </m:r>
-              <m:func>
-                <m:funcPr>
-                  <m:ctrlPr>
-                    <w:rPr>
-                      <w:rFonts w:ascii="Cambria Math" w:hAnsi="Cambria Math"/>
-                      <w:i/>
-                      <w:lang w:val="en-US"/>
-                    </w:rPr>
-                  </m:ctrlPr>
-                </m:funcPr>
-                <m:fName>
-                  <m:r>
-                    <m:rPr>
-                      <m:sty m:val="p"/>
-                    </m:rPr>
-                    <w:rPr>
-                      <w:rFonts w:ascii="Cambria Math" w:hAnsi="Cambria Math"/>
-                      <w:lang w:val="en-US"/>
-                    </w:rPr>
-                    <m:t>log</m:t>
-                  </m:r>
-                </m:fName>
-                <m:e>
-                  <m:r>
-                    <w:rPr>
-                      <w:rFonts w:ascii="Cambria Math" w:hAnsi="Cambria Math"/>
-                      <w:lang w:val="en-US"/>
-                    </w:rPr>
-                    <m:t>n</m:t>
-                  </m:r>
-                </m:e>
-              </m:func>
             </m:num>
             <m:den>
-              <m:sSub>
-                <m:sSubPr>
-                  <m:ctrlPr>
-                    <w:rPr>
-                      <w:rFonts w:ascii="Cambria Math" w:hAnsi="Cambria Math"/>
-                      <w:i/>
-                      <w:lang w:val="en-US"/>
-                    </w:rPr>
-                  </m:ctrlPr>
-                </m:sSubPr>
-                <m:e>
-                  <m:r>
-                    <m:rPr>
-                      <m:nor/>
-                    </m:rPr>
-                    <w:rPr>
-                      <w:rFonts w:ascii="Cambria Math" w:hAnsi="Cambria Math"/>
-                      <w:lang w:val="en-US"/>
-                    </w:rPr>
-                    <m:t>OPT</m:t>
-                  </m:r>
-                </m:e>
-                <m:sub>
-                  <m:r>
-                    <w:rPr>
-                      <w:rFonts w:ascii="Cambria Math" w:hAnsi="Cambria Math"/>
-                      <w:lang w:val="en-US"/>
-                    </w:rPr>
-                    <m:t>f</m:t>
-                  </m:r>
-                </m:sub>
-              </m:sSub>
-              <m:r>
-                <w:rPr>
-                  <w:rFonts w:ascii="Cambria Math" w:hAnsi="Cambria Math"/>
-                  <w:lang w:val="en-US"/>
-                </w:rPr>
-                <m:t>⋅</m:t>
-              </m:r>
               <m:sSub>
                 <m:sSubPr>
                   <m:ctrlPr>
@@ -5617,7 +5270,7 @@
               <w:rFonts w:ascii="Cambria Math" w:hAnsi="Cambria Math"/>
               <w:lang w:val="en-US"/>
             </w:rPr>
-            <m:t>=</m:t>
+            <m:t>+</m:t>
           </m:r>
           <m:f>
             <m:fPr>
@@ -5635,83 +5288,19 @@
                   <w:rFonts w:ascii="Cambria Math" w:hAnsi="Cambria Math"/>
                   <w:lang w:val="en-US"/>
                 </w:rPr>
-                <m:t>c</m:t>
-              </m:r>
-              <m:func>
-                <m:funcPr>
-                  <m:ctrlPr>
-                    <w:rPr>
-                      <w:rFonts w:ascii="Cambria Math" w:hAnsi="Cambria Math"/>
-                      <w:i/>
-                      <w:lang w:val="en-US"/>
-                    </w:rPr>
-                  </m:ctrlPr>
-                </m:funcPr>
-                <m:fName>
-                  <m:r>
-                    <m:rPr>
-                      <m:sty m:val="p"/>
-                    </m:rPr>
-                    <w:rPr>
-                      <w:rFonts w:ascii="Cambria Math" w:hAnsi="Cambria Math"/>
-                      <w:lang w:val="en-US"/>
-                    </w:rPr>
-                    <m:t>log</m:t>
-                  </m:r>
-                </m:fName>
-                <m:e>
-                  <m:r>
-                    <w:rPr>
-                      <w:rFonts w:ascii="Cambria Math" w:hAnsi="Cambria Math"/>
-                      <w:lang w:val="en-US"/>
-                    </w:rPr>
-                    <m:t>n</m:t>
-                  </m:r>
-                </m:e>
-              </m:func>
+                <m:t>1</m:t>
+              </m:r>
             </m:num>
             <m:den>
-              <m:sSub>
-                <m:sSubPr>
-                  <m:ctrlPr>
-                    <w:rPr>
-                      <w:rFonts w:ascii="Cambria Math" w:hAnsi="Cambria Math"/>
-                      <w:i/>
-                      <w:lang w:val="en-US"/>
-                    </w:rPr>
-                  </m:ctrlPr>
-                </m:sSubPr>
-                <m:e>
-                  <m:r>
-                    <m:rPr>
-                      <m:nor/>
-                    </m:rPr>
-                    <w:rPr>
-                      <w:rFonts w:ascii="Cambria Math" w:hAnsi="Cambria Math"/>
-                      <w:lang w:val="en-US"/>
-                    </w:rPr>
-                    <m:t>OPT</m:t>
-                  </m:r>
-                </m:e>
-                <m:sub>
-                  <m:r>
-                    <w:rPr>
-                      <w:rFonts w:ascii="Cambria Math" w:hAnsi="Cambria Math"/>
-                      <w:lang w:val="en-US"/>
-                    </w:rPr>
-                    <m:t>f</m:t>
-                  </m:r>
-                </m:sub>
-              </m:sSub>
+              <m:r>
+                <w:rPr>
+                  <w:rFonts w:ascii="Cambria Math" w:hAnsi="Cambria Math"/>
+                  <w:lang w:val="en-US"/>
+                </w:rPr>
+                <m:t>4</m:t>
+              </m:r>
             </m:den>
           </m:f>
-          <m:r>
-            <w:rPr>
-              <w:rFonts w:ascii="Cambria Math" w:hAnsi="Cambria Math"/>
-              <w:lang w:val="en-US"/>
-            </w:rPr>
-            <m:t>≤</m:t>
-          </m:r>
         </m:oMath>
       </m:oMathPara>
     </w:p>
@@ -5887,20 +5476,8 @@
                     <w:rFonts w:ascii="Cambria Math" w:hAnsi="Cambria Math"/>
                     <w:lang w:val="en-US"/>
                   </w:rPr>
-                  <m:t xml:space="preserve"> is not included </m:t>
+                  <m:t xml:space="preserve"> is not included in </m:t>
                 </m:r>
-                <w:proofErr w:type="gramStart"/>
-                <m:r>
-                  <m:rPr>
-                    <m:nor/>
-                  </m:rPr>
-                  <w:rPr>
-                    <w:rFonts w:ascii="Cambria Math" w:hAnsi="Cambria Math"/>
-                    <w:lang w:val="en-US"/>
-                  </w:rPr>
-                  <m:t xml:space="preserve">in </m:t>
-                </m:r>
-                <w:proofErr w:type="gramEnd"/>
                 <m:r>
                   <m:rPr>
                     <m:scr m:val="script"/>
@@ -5909,14 +5486,7 @@
                     <w:rFonts w:ascii="Cambria Math" w:hAnsi="Cambria Math"/>
                     <w:lang w:val="en-US"/>
                   </w:rPr>
-                  <m:t>C</m:t>
-                </m:r>
-                <m:r>
-                  <w:rPr>
-                    <w:rFonts w:ascii="Cambria Math" w:hAnsi="Cambria Math"/>
-                    <w:lang w:val="en-US"/>
-                  </w:rPr>
-                  <m:t xml:space="preserve">' </m:t>
+                  <m:t xml:space="preserve">C' </m:t>
                 </m:r>
               </m:e>
             </m:d>

</xml_diff>